<commit_message>
change path data structure; update IJUP abstract
</commit_message>
<xml_diff>
--- a/Docs/IJUP abstract.docx
+++ b/Docs/IJUP abstract.docx
@@ -51,6 +51,48 @@
         </w:rPr>
         <w:t>1</w:t>
       </w:r>
+      <w:r>
+        <w:rPr>
+          <w:rFonts w:asciiTheme="minorHAnsi" w:hAnsiTheme="minorHAnsi" w:cstheme="minorHAnsi"/>
+          <w:sz w:val="22"/>
+          <w:szCs w:val="22"/>
+        </w:rPr>
+        <w:t>,</w:t>
+      </w:r>
+      <w:r>
+        <w:rPr>
+          <w:rFonts w:asciiTheme="minorHAnsi" w:hAnsiTheme="minorHAnsi" w:cstheme="minorHAnsi"/>
+          <w:sz w:val="22"/>
+          <w:szCs w:val="22"/>
+        </w:rPr>
+        <w:t xml:space="preserve"> João</w:t>
+      </w:r>
+      <w:r>
+        <w:rPr>
+          <w:rFonts w:asciiTheme="minorHAnsi" w:hAnsiTheme="minorHAnsi" w:cstheme="minorHAnsi"/>
+          <w:sz w:val="22"/>
+          <w:szCs w:val="22"/>
+        </w:rPr>
+        <w:t xml:space="preserve"> </w:t>
+      </w:r>
+      <w:r>
+        <w:rPr>
+          <w:rFonts w:asciiTheme="minorHAnsi" w:hAnsiTheme="minorHAnsi" w:cstheme="minorHAnsi"/>
+          <w:sz w:val="22"/>
+          <w:szCs w:val="22"/>
+        </w:rPr>
+        <w:t>Pedroso</w:t>
+      </w:r>
+      <w:r>
+        <w:rPr>
+          <w:rFonts w:asciiTheme="minorHAnsi" w:hAnsiTheme="minorHAnsi" w:cstheme="minorHAnsi"/>
+          <w:color w:val="000000"/>
+          <w:sz w:val="22"/>
+          <w:szCs w:val="22"/>
+          <w:vertAlign w:val="superscript"/>
+        </w:rPr>
+        <w:t>1</w:t>
+      </w:r>
     </w:p>
     <w:p>
       <w:pPr>
@@ -189,7 +231,39 @@
           <w:sz w:val="22"/>
           <w:szCs w:val="22"/>
         </w:rPr>
-        <w:t xml:space="preserve"> is a combinatorial optimization problem that consists of allocating events, rooms, lecturers, and students to weekly schedules while meeting certain constraints. Due to the size and complexity of the problem, obtaining an optimal solution in usable time is not always feasible. However, using heuristic algorithms, it is possible to get approximate and good-quality solutions efficiently. </w:t>
+        <w:t xml:space="preserve"> is a combinatorial optimization problem that consists of allocating events, rooms, lecturers, and students to weekly schedules while meeting certain constraints. Due to the size and complexity of the problem, obtaining an optimal solution in usable time is </w:t>
+      </w:r>
+      <w:r>
+        <w:rPr>
+          <w:rFonts w:asciiTheme="minorHAnsi" w:hAnsiTheme="minorHAnsi" w:cstheme="minorHAnsi"/>
+          <w:sz w:val="22"/>
+          <w:szCs w:val="22"/>
+        </w:rPr>
+        <w:t xml:space="preserve">typically not </w:t>
+      </w:r>
+      <w:r>
+        <w:rPr>
+          <w:rFonts w:asciiTheme="minorHAnsi" w:hAnsiTheme="minorHAnsi" w:cstheme="minorHAnsi"/>
+          <w:sz w:val="22"/>
+          <w:szCs w:val="22"/>
+        </w:rPr>
+        <w:t xml:space="preserve">feasible. However, using heuristic algorithms, it is possible to get approximate and good-quality solutions </w:t>
+      </w:r>
+      <w:r>
+        <w:rPr>
+          <w:rFonts w:asciiTheme="minorHAnsi" w:hAnsiTheme="minorHAnsi" w:cstheme="minorHAnsi"/>
+          <w:sz w:val="22"/>
+          <w:szCs w:val="22"/>
+        </w:rPr>
+        <w:t>effectively</w:t>
+      </w:r>
+      <w:r>
+        <w:rPr>
+          <w:rFonts w:asciiTheme="minorHAnsi" w:hAnsiTheme="minorHAnsi" w:cstheme="minorHAnsi"/>
+          <w:sz w:val="22"/>
+          <w:szCs w:val="22"/>
+        </w:rPr>
+        <w:t xml:space="preserve">. </w:t>
       </w:r>
     </w:p>
     <w:p>
@@ -259,7 +333,23 @@
           <w:sz w:val="22"/>
           <w:szCs w:val="22"/>
         </w:rPr>
-        <w:t xml:space="preserve">Therefore, the main objective is to improve the efficiency and quality of </w:t>
+        <w:t xml:space="preserve">Therefore, </w:t>
+      </w:r>
+      <w:r>
+        <w:rPr>
+          <w:rFonts w:asciiTheme="minorHAnsi" w:hAnsiTheme="minorHAnsi" w:cstheme="minorHAnsi"/>
+          <w:sz w:val="22"/>
+          <w:szCs w:val="22"/>
+        </w:rPr>
+        <w:t>our</w:t>
+      </w:r>
+      <w:r>
+        <w:rPr>
+          <w:rFonts w:asciiTheme="minorHAnsi" w:hAnsiTheme="minorHAnsi" w:cstheme="minorHAnsi"/>
+          <w:sz w:val="22"/>
+          <w:szCs w:val="22"/>
+        </w:rPr>
+        <w:t xml:space="preserve"> main objective is to improve the efficiency and quality of </w:t>
       </w:r>
       <w:r>
         <w:rPr>
@@ -755,7 +845,25 @@
           <w:sz w:val="22"/>
           <w:szCs w:val="22"/>
         </w:rPr>
-        <w:t xml:space="preserve">Both algorithms have been </w:t>
+        <w:t xml:space="preserve">Both </w:t>
+      </w:r>
+      <w:r>
+        <w:rPr>
+          <w:rFonts w:asciiTheme="minorHAnsi" w:hAnsiTheme="minorHAnsi" w:cstheme="minorHAnsi"/>
+          <w:bCs/>
+          <w:sz w:val="22"/>
+          <w:szCs w:val="22"/>
+        </w:rPr>
+        <w:t>MCTS and HC</w:t>
+      </w:r>
+      <w:r>
+        <w:rPr>
+          <w:rFonts w:asciiTheme="minorHAnsi" w:hAnsiTheme="minorHAnsi" w:cstheme="minorHAnsi"/>
+          <w:bCs/>
+          <w:sz w:val="22"/>
+          <w:szCs w:val="22"/>
+        </w:rPr>
+        <w:t xml:space="preserve"> have been </w:t>
       </w:r>
       <w:r>
         <w:rPr>
@@ -773,7 +881,25 @@
           <w:sz w:val="22"/>
           <w:szCs w:val="22"/>
         </w:rPr>
-        <w:t xml:space="preserve"> and they find a feasible solution for all instances.</w:t>
+        <w:t xml:space="preserve"> and </w:t>
+      </w:r>
+      <w:r>
+        <w:rPr>
+          <w:rFonts w:asciiTheme="minorHAnsi" w:hAnsiTheme="minorHAnsi" w:cstheme="minorHAnsi"/>
+          <w:bCs/>
+          <w:sz w:val="22"/>
+          <w:szCs w:val="22"/>
+        </w:rPr>
+        <w:t xml:space="preserve">both </w:t>
+      </w:r>
+      <w:r>
+        <w:rPr>
+          <w:rFonts w:asciiTheme="minorHAnsi" w:hAnsiTheme="minorHAnsi" w:cstheme="minorHAnsi"/>
+          <w:bCs/>
+          <w:sz w:val="22"/>
+          <w:szCs w:val="22"/>
+        </w:rPr>
+        <w:t>find a feasible solution for all instances.</w:t>
       </w:r>
       <w:r>
         <w:rPr>
@@ -800,7 +926,43 @@
           <w:sz w:val="22"/>
           <w:szCs w:val="22"/>
         </w:rPr>
-        <w:t xml:space="preserve"> the algorithms can still be refined to achieve better results.</w:t>
+        <w:t xml:space="preserve"> the algorithms </w:t>
+      </w:r>
+      <w:r>
+        <w:rPr>
+          <w:rFonts w:asciiTheme="minorHAnsi" w:hAnsiTheme="minorHAnsi" w:cstheme="minorHAnsi"/>
+          <w:bCs/>
+          <w:sz w:val="22"/>
+          <w:szCs w:val="22"/>
+        </w:rPr>
+        <w:t>are</w:t>
+      </w:r>
+      <w:r>
+        <w:rPr>
+          <w:rFonts w:asciiTheme="minorHAnsi" w:hAnsiTheme="minorHAnsi" w:cstheme="minorHAnsi"/>
+          <w:bCs/>
+          <w:sz w:val="22"/>
+          <w:szCs w:val="22"/>
+        </w:rPr>
+        <w:t xml:space="preserve"> still be</w:t>
+      </w:r>
+      <w:r>
+        <w:rPr>
+          <w:rFonts w:asciiTheme="minorHAnsi" w:hAnsiTheme="minorHAnsi" w:cstheme="minorHAnsi"/>
+          <w:bCs/>
+          <w:sz w:val="22"/>
+          <w:szCs w:val="22"/>
+        </w:rPr>
+        <w:t>ing</w:t>
+      </w:r>
+      <w:r>
+        <w:rPr>
+          <w:rFonts w:asciiTheme="minorHAnsi" w:hAnsiTheme="minorHAnsi" w:cstheme="minorHAnsi"/>
+          <w:bCs/>
+          <w:sz w:val="22"/>
+          <w:szCs w:val="22"/>
+        </w:rPr>
+        <w:t xml:space="preserve"> refined to achieve better results.</w:t>
       </w:r>
     </w:p>
     <w:p>
@@ -875,7 +1037,25 @@
           <w:sz w:val="22"/>
           <w:szCs w:val="22"/>
         </w:rPr>
-        <w:t xml:space="preserve"> for local improvements. By leveraging interactive recommendations and conflict detection, the tool provides a more efficient and adaptive scheduling process for FCUP and can be extended to other institutions and help </w:t>
+        <w:t xml:space="preserve"> for local improvements. By leveraging interactive recommendations and conflict detection, the tool provides a more </w:t>
+      </w:r>
+      <w:r>
+        <w:rPr>
+          <w:rFonts w:asciiTheme="minorHAnsi" w:hAnsiTheme="minorHAnsi" w:cstheme="minorHAnsi"/>
+          <w:bCs/>
+          <w:sz w:val="22"/>
+          <w:szCs w:val="22"/>
+        </w:rPr>
+        <w:t>effective</w:t>
+      </w:r>
+      <w:r>
+        <w:rPr>
+          <w:rFonts w:asciiTheme="minorHAnsi" w:hAnsiTheme="minorHAnsi" w:cstheme="minorHAnsi"/>
+          <w:bCs/>
+          <w:sz w:val="22"/>
+          <w:szCs w:val="22"/>
+        </w:rPr>
+        <w:t xml:space="preserve"> and adaptive scheduling process for FCUP and can be extended to other institutions and </w:t>
       </w:r>
       <w:r>
         <w:rPr>
@@ -885,7 +1065,7 @@
           <w:szCs w:val="22"/>
         </w:rPr>
         <w:lastRenderedPageBreak/>
-        <w:t xml:space="preserve">in other </w:t>
+        <w:t xml:space="preserve">help in other </w:t>
       </w:r>
       <w:r>
         <w:rPr>
@@ -903,7 +1083,25 @@
           <w:sz w:val="22"/>
           <w:szCs w:val="22"/>
         </w:rPr>
-        <w:t>. Future work will focus on refining the heuristic functions, improving computational performance, and integrating the visualization interface previously developed.</w:t>
+        <w:t xml:space="preserve">. Future work will focus on refining the heuristic functions, improving computational performance, and integrating </w:t>
+      </w:r>
+      <w:r>
+        <w:rPr>
+          <w:rFonts w:asciiTheme="minorHAnsi" w:hAnsiTheme="minorHAnsi" w:cstheme="minorHAnsi"/>
+          <w:bCs/>
+          <w:sz w:val="22"/>
+          <w:szCs w:val="22"/>
+        </w:rPr>
+        <w:t>a</w:t>
+      </w:r>
+      <w:r>
+        <w:rPr>
+          <w:rFonts w:asciiTheme="minorHAnsi" w:hAnsiTheme="minorHAnsi" w:cstheme="minorHAnsi"/>
+          <w:bCs/>
+          <w:sz w:val="22"/>
+          <w:szCs w:val="22"/>
+        </w:rPr>
+        <w:t xml:space="preserve"> visualization interface previously developed.</w:t>
       </w:r>
     </w:p>
     <w:p>

</xml_diff>